<commit_message>
feat: Mainscene에 db 추가
</commit_message>
<xml_diff>
--- a/Database/db 설명서.docx
+++ b/Database/db 설명서.docx
@@ -13,6 +13,9 @@
         <w:tab/>
       </w:r>
       <w:r>
+        <w:rPr>
+          <w:noProof/>
+        </w:rPr>
         <w:drawing>
           <wp:inline distT="0" distB="0" distL="0" distR="0" wp14:anchorId="1F25B32D" wp14:editId="247A0665">
             <wp:extent cx="5731510" cy="2367280"/>
@@ -65,20 +68,22 @@
             <w:tcW w:w="9016" w:type="dxa"/>
           </w:tcPr>
           <w:p>
-            <w:pPr>
-              <w:spacing w:after="0" w:line="240" w:lineRule="auto"/>
-            </w:pPr>
             <w:r>
               <w:t>CREATE TABLE "user" (</w:t>
             </w:r>
           </w:p>
           <w:p>
-            <w:pPr>
-              <w:spacing w:after="0" w:line="240" w:lineRule="auto"/>
-            </w:pPr>
             <w:r>
               <w:tab/>
-              <w:t>"userNum"</w:t>
+              <w:t>"</w:t>
+            </w:r>
+            <w:proofErr w:type="spellStart"/>
+            <w:r>
+              <w:t>userNum</w:t>
+            </w:r>
+            <w:proofErr w:type="spellEnd"/>
+            <w:r>
+              <w:t>"</w:t>
             </w:r>
             <w:r>
               <w:tab/>
@@ -86,12 +91,17 @@
             </w:r>
           </w:p>
           <w:p>
-            <w:pPr>
-              <w:spacing w:after="0" w:line="240" w:lineRule="auto"/>
-            </w:pPr>
             <w:r>
               <w:tab/>
-              <w:t>"userName"</w:t>
+              <w:t>"</w:t>
+            </w:r>
+            <w:proofErr w:type="spellStart"/>
+            <w:r>
+              <w:t>userName</w:t>
+            </w:r>
+            <w:proofErr w:type="spellEnd"/>
+            <w:r>
+              <w:t>"</w:t>
             </w:r>
             <w:r>
               <w:tab/>
@@ -99,12 +109,17 @@
             </w:r>
           </w:p>
           <w:p>
-            <w:pPr>
-              <w:spacing w:after="0" w:line="240" w:lineRule="auto"/>
-            </w:pPr>
             <w:r>
               <w:tab/>
-              <w:t>"playTime"</w:t>
+              <w:t>"</w:t>
+            </w:r>
+            <w:proofErr w:type="spellStart"/>
+            <w:r>
+              <w:t>playTime</w:t>
+            </w:r>
+            <w:proofErr w:type="spellEnd"/>
+            <w:r>
+              <w:t>"</w:t>
             </w:r>
             <w:r>
               <w:tab/>
@@ -112,9 +127,6 @@
             </w:r>
           </w:p>
           <w:p>
-            <w:pPr>
-              <w:spacing w:after="0" w:line="240" w:lineRule="auto"/>
-            </w:pPr>
             <w:r>
               <w:tab/>
               <w:t>"depression"</w:t>
@@ -125,12 +137,17 @@
             </w:r>
           </w:p>
           <w:p>
-            <w:pPr>
-              <w:spacing w:after="0" w:line="240" w:lineRule="auto"/>
-            </w:pPr>
             <w:r>
               <w:tab/>
-              <w:t>"lastAccess"</w:t>
+              <w:t>"</w:t>
+            </w:r>
+            <w:proofErr w:type="spellStart"/>
+            <w:r>
+              <w:t>lastAccess</w:t>
+            </w:r>
+            <w:proofErr w:type="spellEnd"/>
+            <w:r>
+              <w:t>"</w:t>
             </w:r>
             <w:r>
               <w:tab/>
@@ -138,20 +155,20 @@
             </w:r>
           </w:p>
           <w:p>
-            <w:pPr>
-              <w:spacing w:after="0" w:line="240" w:lineRule="auto"/>
-            </w:pPr>
             <w:r>
               <w:tab/>
-              <w:t>PRIMARY KEY("userNum")</w:t>
+              <w:t>PRIMARY KEY("</w:t>
+            </w:r>
+            <w:proofErr w:type="spellStart"/>
+            <w:r>
+              <w:t>userNum</w:t>
+            </w:r>
+            <w:proofErr w:type="spellEnd"/>
+            <w:r>
+              <w:t>")</w:t>
             </w:r>
           </w:p>
           <w:p>
-            <w:pPr>
-              <w:rPr>
-                <w:rFonts w:hint="eastAsia"/>
-              </w:rPr>
-            </w:pPr>
             <w:r>
               <w:t>);</w:t>
             </w:r>
@@ -161,8 +178,21 @@
     </w:tbl>
     <w:p/>
     <w:p>
-      <w:r>
-        <w:t xml:space="preserve">Assets &gt; StreamingAssets </w:t>
+      <w:proofErr w:type="gramStart"/>
+      <w:r>
+        <w:t>Assets &gt;</w:t>
+      </w:r>
+      <w:proofErr w:type="gramEnd"/>
+      <w:r>
+        <w:t xml:space="preserve"> </w:t>
+      </w:r>
+      <w:proofErr w:type="spellStart"/>
+      <w:r>
+        <w:t>StreamingAssets</w:t>
+      </w:r>
+      <w:proofErr w:type="spellEnd"/>
+      <w:r>
+        <w:t xml:space="preserve"> </w:t>
       </w:r>
       <w:r>
         <w:rPr>
@@ -199,6 +229,23 @@
           <w:rFonts w:hint="eastAsia"/>
         </w:rPr>
         <w:t>파일 넣기</w:t>
+      </w:r>
+    </w:p>
+    <w:p>
+      <w:r>
+        <w:rPr>
+          <w:rFonts w:hint="eastAsia"/>
+        </w:rPr>
+        <w:t>a</w:t>
+      </w:r>
+      <w:r>
+        <w:t xml:space="preserve">ssets </w:t>
+      </w:r>
+      <w:r>
+        <w:rPr>
+          <w:rFonts w:hint="eastAsia"/>
+        </w:rPr>
+        <w:t>내 파일 삭제</w:t>
       </w:r>
     </w:p>
     <w:p>
@@ -207,21 +254,6 @@
           <w:rFonts w:hint="eastAsia"/>
         </w:rPr>
       </w:pPr>
-      <w:r>
-        <w:rPr>
-          <w:rFonts w:hint="eastAsia"/>
-        </w:rPr>
-        <w:t>a</w:t>
-      </w:r>
-      <w:r>
-        <w:t xml:space="preserve">ssets </w:t>
-      </w:r>
-      <w:r>
-        <w:rPr>
-          <w:rFonts w:hint="eastAsia"/>
-        </w:rPr>
-        <w:t>내 파일 삭제</w:t>
-      </w:r>
     </w:p>
     <w:p>
       <w:hyperlink r:id="rId5" w:history="1">
@@ -232,6 +264,34 @@
           <w:t>https://toytvstory.tistory.com/2224</w:t>
         </w:r>
       </w:hyperlink>
+    </w:p>
+    <w:p/>
+    <w:p/>
+    <w:p>
+      <w:r>
+        <w:rPr>
+          <w:rFonts w:hint="eastAsia"/>
+        </w:rPr>
+        <w:t>d</w:t>
+      </w:r>
+      <w:r>
+        <w:t>og table</w:t>
+      </w:r>
+      <w:r>
+        <w:rPr>
+          <w:rFonts w:hint="eastAsia"/>
+        </w:rPr>
+        <w:t xml:space="preserve">에 </w:t>
+      </w:r>
+      <w:r>
+        <w:t xml:space="preserve">depression, likability </w:t>
+      </w:r>
+      <w:r>
+        <w:rPr>
+          <w:rFonts w:hint="eastAsia"/>
+        </w:rPr>
+        <w:t>추가</w:t>
+      </w:r>
     </w:p>
     <w:p>
       <w:pPr>

</xml_diff>

<commit_message>
feat: DepressionScene에 DB 연결
</commit_message>
<xml_diff>
--- a/Database/db 설명서.docx
+++ b/Database/db 설명서.docx
@@ -32,7 +32,7 @@
                     <pic:cNvPicPr/>
                   </pic:nvPicPr>
                   <pic:blipFill>
-                    <a:blip r:embed="rId4"/>
+                    <a:blip r:embed="rId5"/>
                     <a:stretch>
                       <a:fillRect/>
                     </a:stretch>
@@ -67,112 +67,7 @@
           <w:tcPr>
             <w:tcW w:w="9016" w:type="dxa"/>
           </w:tcPr>
-          <w:p>
-            <w:r>
-              <w:t>CREATE TABLE "user" (</w:t>
-            </w:r>
-          </w:p>
-          <w:p>
-            <w:r>
-              <w:tab/>
-              <w:t>"</w:t>
-            </w:r>
-            <w:proofErr w:type="spellStart"/>
-            <w:r>
-              <w:t>userNum</w:t>
-            </w:r>
-            <w:proofErr w:type="spellEnd"/>
-            <w:r>
-              <w:t>"</w:t>
-            </w:r>
-            <w:r>
-              <w:tab/>
-              <w:t>INTEGER NOT NULL,</w:t>
-            </w:r>
-          </w:p>
-          <w:p>
-            <w:r>
-              <w:tab/>
-              <w:t>"</w:t>
-            </w:r>
-            <w:proofErr w:type="spellStart"/>
-            <w:r>
-              <w:t>userName</w:t>
-            </w:r>
-            <w:proofErr w:type="spellEnd"/>
-            <w:r>
-              <w:t>"</w:t>
-            </w:r>
-            <w:r>
-              <w:tab/>
-              <w:t>TEXT NOT NULL,</w:t>
-            </w:r>
-          </w:p>
-          <w:p>
-            <w:r>
-              <w:tab/>
-              <w:t>"</w:t>
-            </w:r>
-            <w:proofErr w:type="spellStart"/>
-            <w:r>
-              <w:t>playTime</w:t>
-            </w:r>
-            <w:proofErr w:type="spellEnd"/>
-            <w:r>
-              <w:t>"</w:t>
-            </w:r>
-            <w:r>
-              <w:tab/>
-              <w:t>NUMERIC NOT NULL,</w:t>
-            </w:r>
-          </w:p>
-          <w:p>
-            <w:r>
-              <w:tab/>
-              <w:t>"depression"</w:t>
-            </w:r>
-            <w:r>
-              <w:tab/>
-              <w:t>INTEGER,</w:t>
-            </w:r>
-          </w:p>
-          <w:p>
-            <w:r>
-              <w:tab/>
-              <w:t>"</w:t>
-            </w:r>
-            <w:proofErr w:type="spellStart"/>
-            <w:r>
-              <w:t>lastAccess</w:t>
-            </w:r>
-            <w:proofErr w:type="spellEnd"/>
-            <w:r>
-              <w:t>"</w:t>
-            </w:r>
-            <w:r>
-              <w:tab/>
-              <w:t>INTEGER NOT NULL,</w:t>
-            </w:r>
-          </w:p>
-          <w:p>
-            <w:r>
-              <w:tab/>
-              <w:t>PRIMARY KEY("</w:t>
-            </w:r>
-            <w:proofErr w:type="spellStart"/>
-            <w:r>
-              <w:t>userNum</w:t>
-            </w:r>
-            <w:proofErr w:type="spellEnd"/>
-            <w:r>
-              <w:t>")</w:t>
-            </w:r>
-          </w:p>
-          <w:p>
-            <w:r>
-              <w:t>);</w:t>
-            </w:r>
-          </w:p>
+          <w:p/>
         </w:tc>
       </w:tr>
     </w:tbl>
@@ -248,15 +143,14 @@
         <w:t>내 파일 삭제</w:t>
       </w:r>
     </w:p>
+    <w:p/>
     <w:p>
       <w:pPr>
         <w:rPr>
-          <w:rFonts w:hint="eastAsia"/>
+          <w:rStyle w:val="a4"/>
         </w:rPr>
       </w:pPr>
-    </w:p>
-    <w:p>
-      <w:hyperlink r:id="rId5" w:history="1">
+      <w:hyperlink r:id="rId6" w:history="1">
         <w:r>
           <w:rPr>
             <w:rStyle w:val="a4"/>
@@ -265,33 +159,543 @@
         </w:r>
       </w:hyperlink>
     </w:p>
+    <w:p>
+      <w:r>
+        <w:br w:type="page"/>
+      </w:r>
+    </w:p>
+    <w:p/>
+    <w:tbl>
+      <w:tblPr>
+        <w:tblStyle w:val="a3"/>
+        <w:tblW w:w="0" w:type="auto"/>
+        <w:tblLook w:val="04A0" w:firstRow="1" w:lastRow="0" w:firstColumn="1" w:lastColumn="0" w:noHBand="0" w:noVBand="1"/>
+      </w:tblPr>
+      <w:tblGrid>
+        <w:gridCol w:w="4508"/>
+        <w:gridCol w:w="4508"/>
+      </w:tblGrid>
+      <w:tr>
+        <w:tc>
+          <w:tcPr>
+            <w:tcW w:w="4508" w:type="dxa"/>
+          </w:tcPr>
+          <w:p>
+            <w:r>
+              <w:t>*</w:t>
+            </w:r>
+            <w:proofErr w:type="gramStart"/>
+            <w:r>
+              <w:t>main</w:t>
+            </w:r>
+            <w:proofErr w:type="gramEnd"/>
+          </w:p>
+          <w:p>
+            <w:r>
+              <w:rPr>
+                <w:rFonts w:hint="eastAsia"/>
+              </w:rPr>
+              <w:t>u</w:t>
+            </w:r>
+            <w:r>
+              <w:t>pdate</w:t>
+            </w:r>
+          </w:p>
+          <w:p>
+            <w:r>
+              <w:rPr>
+                <w:rFonts w:hint="eastAsia"/>
+              </w:rPr>
+              <w:t>s</w:t>
+            </w:r>
+            <w:r>
+              <w:t xml:space="preserve">cene </w:t>
+            </w:r>
+            <w:r>
+              <w:rPr>
+                <w:rFonts w:hint="eastAsia"/>
+              </w:rPr>
+              <w:t xml:space="preserve">들어올 때 </w:t>
+            </w:r>
+            <w:r>
+              <w:t>-&gt;</w:t>
+            </w:r>
+          </w:p>
+          <w:p>
+            <w:r>
+              <w:rPr>
+                <w:rFonts w:hint="eastAsia"/>
+              </w:rPr>
+              <w:t>s</w:t>
+            </w:r>
+            <w:r>
+              <w:t xml:space="preserve">cene </w:t>
+            </w:r>
+            <w:r>
+              <w:rPr>
+                <w:rFonts w:hint="eastAsia"/>
+              </w:rPr>
+              <w:t xml:space="preserve">나갈 때 </w:t>
+            </w:r>
+            <w:r>
+              <w:t>-&gt;</w:t>
+            </w:r>
+          </w:p>
+          <w:p/>
+        </w:tc>
+        <w:tc>
+          <w:tcPr>
+            <w:tcW w:w="4508" w:type="dxa"/>
+          </w:tcPr>
+          <w:p>
+            <w:r>
+              <w:t>*</w:t>
+            </w:r>
+            <w:proofErr w:type="gramStart"/>
+            <w:r>
+              <w:t>map</w:t>
+            </w:r>
+            <w:proofErr w:type="gramEnd"/>
+          </w:p>
+          <w:p>
+            <w:pPr>
+              <w:rPr>
+                <w:strike/>
+              </w:rPr>
+            </w:pPr>
+            <w:r>
+              <w:rPr>
+                <w:rFonts w:hint="eastAsia"/>
+                <w:strike/>
+              </w:rPr>
+              <w:t>u</w:t>
+            </w:r>
+            <w:r>
+              <w:rPr>
+                <w:strike/>
+              </w:rPr>
+              <w:t>pdate</w:t>
+            </w:r>
+          </w:p>
+          <w:p>
+            <w:r>
+              <w:rPr>
+                <w:rFonts w:hint="eastAsia"/>
+              </w:rPr>
+              <w:t>s</w:t>
+            </w:r>
+            <w:r>
+              <w:t xml:space="preserve">cene </w:t>
+            </w:r>
+            <w:r>
+              <w:rPr>
+                <w:rFonts w:hint="eastAsia"/>
+              </w:rPr>
+              <w:t xml:space="preserve">들어올 때 </w:t>
+            </w:r>
+            <w:r>
+              <w:t>-&gt;</w:t>
+            </w:r>
+          </w:p>
+          <w:p>
+            <w:pPr>
+              <w:rPr>
+                <w:rFonts w:hint="eastAsia"/>
+              </w:rPr>
+            </w:pPr>
+            <w:r>
+              <w:rPr>
+                <w:rFonts w:hint="eastAsia"/>
+              </w:rPr>
+              <w:t>s</w:t>
+            </w:r>
+            <w:r>
+              <w:t xml:space="preserve">cene </w:t>
+            </w:r>
+            <w:r>
+              <w:rPr>
+                <w:rFonts w:hint="eastAsia"/>
+              </w:rPr>
+              <w:t xml:space="preserve">나갈 때 </w:t>
+            </w:r>
+            <w:r>
+              <w:t>-&gt;</w:t>
+            </w:r>
+          </w:p>
+          <w:p/>
+        </w:tc>
+      </w:tr>
+      <w:tr>
+        <w:tc>
+          <w:tcPr>
+            <w:tcW w:w="4508" w:type="dxa"/>
+          </w:tcPr>
+          <w:p>
+            <w:r>
+              <w:t>*</w:t>
+            </w:r>
+            <w:r>
+              <w:rPr>
+                <w:rFonts w:hint="eastAsia"/>
+              </w:rPr>
+              <w:t>우울</w:t>
+            </w:r>
+          </w:p>
+          <w:p>
+            <w:r>
+              <w:rPr>
+                <w:rFonts w:hint="eastAsia"/>
+              </w:rPr>
+              <w:t>u</w:t>
+            </w:r>
+            <w:r>
+              <w:t>pdate</w:t>
+            </w:r>
+          </w:p>
+          <w:p>
+            <w:r>
+              <w:rPr>
+                <w:rFonts w:hint="eastAsia"/>
+              </w:rPr>
+              <w:t>s</w:t>
+            </w:r>
+            <w:r>
+              <w:t xml:space="preserve">cene </w:t>
+            </w:r>
+            <w:r>
+              <w:rPr>
+                <w:rFonts w:hint="eastAsia"/>
+              </w:rPr>
+              <w:t xml:space="preserve">들어올 때 </w:t>
+            </w:r>
+            <w:r>
+              <w:t>-&gt;</w:t>
+            </w:r>
+          </w:p>
+          <w:p>
+            <w:r>
+              <w:rPr>
+                <w:rFonts w:hint="eastAsia"/>
+              </w:rPr>
+              <w:t>s</w:t>
+            </w:r>
+            <w:r>
+              <w:t xml:space="preserve">cene </w:t>
+            </w:r>
+            <w:r>
+              <w:rPr>
+                <w:rFonts w:hint="eastAsia"/>
+              </w:rPr>
+              <w:t xml:space="preserve">나갈 때 </w:t>
+            </w:r>
+            <w:r>
+              <w:t>-&gt;</w:t>
+            </w:r>
+          </w:p>
+          <w:p/>
+        </w:tc>
+        <w:tc>
+          <w:tcPr>
+            <w:tcW w:w="4508" w:type="dxa"/>
+          </w:tcPr>
+          <w:p>
+            <w:r>
+              <w:t>*</w:t>
+            </w:r>
+            <w:proofErr w:type="gramStart"/>
+            <w:r>
+              <w:t>chat</w:t>
+            </w:r>
+            <w:proofErr w:type="gramEnd"/>
+          </w:p>
+          <w:p>
+            <w:r>
+              <w:rPr>
+                <w:rFonts w:hint="eastAsia"/>
+              </w:rPr>
+              <w:t>u</w:t>
+            </w:r>
+            <w:r>
+              <w:t>pdate</w:t>
+            </w:r>
+          </w:p>
+          <w:p>
+            <w:pPr>
+              <w:rPr>
+                <w:strike/>
+              </w:rPr>
+            </w:pPr>
+            <w:r>
+              <w:rPr>
+                <w:rFonts w:hint="eastAsia"/>
+                <w:strike/>
+              </w:rPr>
+              <w:t>s</w:t>
+            </w:r>
+            <w:r>
+              <w:rPr>
+                <w:strike/>
+              </w:rPr>
+              <w:t xml:space="preserve">cene </w:t>
+            </w:r>
+            <w:r>
+              <w:rPr>
+                <w:rFonts w:hint="eastAsia"/>
+                <w:strike/>
+              </w:rPr>
+              <w:t xml:space="preserve">들어올 때 </w:t>
+            </w:r>
+            <w:r>
+              <w:rPr>
+                <w:strike/>
+              </w:rPr>
+              <w:t>-&gt;</w:t>
+            </w:r>
+          </w:p>
+          <w:p>
+            <w:pPr>
+              <w:rPr>
+                <w:rFonts w:hint="eastAsia"/>
+                <w:strike/>
+              </w:rPr>
+            </w:pPr>
+            <w:r>
+              <w:rPr>
+                <w:rFonts w:hint="eastAsia"/>
+                <w:strike/>
+              </w:rPr>
+              <w:t>s</w:t>
+            </w:r>
+            <w:r>
+              <w:rPr>
+                <w:strike/>
+              </w:rPr>
+              <w:t xml:space="preserve">cene </w:t>
+            </w:r>
+            <w:r>
+              <w:rPr>
+                <w:rFonts w:hint="eastAsia"/>
+                <w:strike/>
+              </w:rPr>
+              <w:t xml:space="preserve">나갈 때 </w:t>
+            </w:r>
+            <w:r>
+              <w:rPr>
+                <w:strike/>
+              </w:rPr>
+              <w:t>-&gt;</w:t>
+            </w:r>
+          </w:p>
+          <w:p/>
+        </w:tc>
+      </w:tr>
+      <w:tr>
+        <w:tc>
+          <w:tcPr>
+            <w:tcW w:w="4508" w:type="dxa"/>
+          </w:tcPr>
+          <w:p>
+            <w:r>
+              <w:t>*</w:t>
+            </w:r>
+            <w:proofErr w:type="gramStart"/>
+            <w:r>
+              <w:rPr>
+                <w:rFonts w:hint="eastAsia"/>
+              </w:rPr>
+              <w:t>f</w:t>
+            </w:r>
+            <w:r>
+              <w:t>eed</w:t>
+            </w:r>
+            <w:proofErr w:type="gramEnd"/>
+          </w:p>
+          <w:p>
+            <w:pPr>
+              <w:rPr>
+                <w:strike/>
+              </w:rPr>
+            </w:pPr>
+            <w:r>
+              <w:rPr>
+                <w:rFonts w:hint="eastAsia"/>
+                <w:strike/>
+              </w:rPr>
+              <w:t>u</w:t>
+            </w:r>
+            <w:r>
+              <w:rPr>
+                <w:strike/>
+              </w:rPr>
+              <w:t>pdate</w:t>
+            </w:r>
+          </w:p>
+          <w:p>
+            <w:r>
+              <w:rPr>
+                <w:rFonts w:hint="eastAsia"/>
+              </w:rPr>
+              <w:t>s</w:t>
+            </w:r>
+            <w:r>
+              <w:t xml:space="preserve">cene </w:t>
+            </w:r>
+            <w:r>
+              <w:rPr>
+                <w:rFonts w:hint="eastAsia"/>
+              </w:rPr>
+              <w:t xml:space="preserve">들어올 때 </w:t>
+            </w:r>
+            <w:r>
+              <w:t>-&gt;</w:t>
+            </w:r>
+          </w:p>
+          <w:p>
+            <w:pPr>
+              <w:rPr>
+                <w:rFonts w:hint="eastAsia"/>
+              </w:rPr>
+            </w:pPr>
+            <w:r>
+              <w:rPr>
+                <w:rFonts w:hint="eastAsia"/>
+              </w:rPr>
+              <w:t>s</w:t>
+            </w:r>
+            <w:r>
+              <w:t xml:space="preserve">cene </w:t>
+            </w:r>
+            <w:r>
+              <w:rPr>
+                <w:rFonts w:hint="eastAsia"/>
+              </w:rPr>
+              <w:t xml:space="preserve">나갈 때 </w:t>
+            </w:r>
+            <w:r>
+              <w:t>-&gt;</w:t>
+            </w:r>
+          </w:p>
+          <w:p/>
+        </w:tc>
+        <w:tc>
+          <w:tcPr>
+            <w:tcW w:w="4508" w:type="dxa"/>
+          </w:tcPr>
+          <w:p/>
+        </w:tc>
+      </w:tr>
+      <w:tr>
+        <w:tc>
+          <w:tcPr>
+            <w:tcW w:w="4508" w:type="dxa"/>
+          </w:tcPr>
+          <w:p>
+            <w:r>
+              <w:t>*</w:t>
+            </w:r>
+            <w:proofErr w:type="gramStart"/>
+            <w:r>
+              <w:t>shower</w:t>
+            </w:r>
+            <w:proofErr w:type="gramEnd"/>
+          </w:p>
+          <w:p>
+            <w:pPr>
+              <w:rPr>
+                <w:strike/>
+              </w:rPr>
+            </w:pPr>
+            <w:r>
+              <w:rPr>
+                <w:rFonts w:hint="eastAsia"/>
+                <w:strike/>
+              </w:rPr>
+              <w:t>u</w:t>
+            </w:r>
+            <w:r>
+              <w:rPr>
+                <w:strike/>
+              </w:rPr>
+              <w:t>pdate</w:t>
+            </w:r>
+          </w:p>
+          <w:p>
+            <w:r>
+              <w:rPr>
+                <w:rFonts w:hint="eastAsia"/>
+              </w:rPr>
+              <w:t>s</w:t>
+            </w:r>
+            <w:r>
+              <w:t xml:space="preserve">cene </w:t>
+            </w:r>
+            <w:r>
+              <w:rPr>
+                <w:rFonts w:hint="eastAsia"/>
+              </w:rPr>
+              <w:t xml:space="preserve">들어올 때 </w:t>
+            </w:r>
+            <w:r>
+              <w:t>-&gt;</w:t>
+            </w:r>
+          </w:p>
+          <w:p>
+            <w:pPr>
+              <w:rPr>
+                <w:rFonts w:hint="eastAsia"/>
+              </w:rPr>
+            </w:pPr>
+            <w:r>
+              <w:rPr>
+                <w:rFonts w:hint="eastAsia"/>
+              </w:rPr>
+              <w:t>s</w:t>
+            </w:r>
+            <w:r>
+              <w:t xml:space="preserve">cene </w:t>
+            </w:r>
+            <w:r>
+              <w:rPr>
+                <w:rFonts w:hint="eastAsia"/>
+              </w:rPr>
+              <w:t xml:space="preserve">나갈 때 </w:t>
+            </w:r>
+            <w:r>
+              <w:t>-&gt;</w:t>
+            </w:r>
+          </w:p>
+          <w:p/>
+        </w:tc>
+        <w:tc>
+          <w:tcPr>
+            <w:tcW w:w="4508" w:type="dxa"/>
+          </w:tcPr>
+          <w:p/>
+        </w:tc>
+      </w:tr>
+      <w:tr>
+        <w:tc>
+          <w:tcPr>
+            <w:tcW w:w="4508" w:type="dxa"/>
+          </w:tcPr>
+          <w:p/>
+        </w:tc>
+        <w:tc>
+          <w:tcPr>
+            <w:tcW w:w="4508" w:type="dxa"/>
+          </w:tcPr>
+          <w:p/>
+        </w:tc>
+      </w:tr>
+    </w:tbl>
     <w:p/>
     <w:p/>
     <w:p>
-      <w:r>
+      <w:pPr>
         <w:rPr>
           <w:rFonts w:hint="eastAsia"/>
         </w:rPr>
-        <w:t>d</w:t>
-      </w:r>
-      <w:r>
-        <w:t>og table</w:t>
-      </w:r>
-      <w:r>
-        <w:rPr>
-          <w:rFonts w:hint="eastAsia"/>
-        </w:rPr>
-        <w:t xml:space="preserve">에 </w:t>
-      </w:r>
-      <w:r>
-        <w:t xml:space="preserve">depression, likability </w:t>
-      </w:r>
-      <w:r>
-        <w:rPr>
-          <w:rFonts w:hint="eastAsia"/>
-        </w:rPr>
-        <w:t>추가</w:t>
-      </w:r>
+      </w:pPr>
     </w:p>
     <w:p>
       <w:pPr>
@@ -709,6 +1113,7 @@
   <w:style w:type="paragraph" w:default="1" w:styleId="a">
     <w:name w:val="Normal"/>
     <w:qFormat/>
+    <w:rsid w:val="00933F3F"/>
     <w:pPr>
       <w:widowControl w:val="0"/>
       <w:wordWrap w:val="0"/>
@@ -1093,4 +1498,16 @@
     </a:ext>
   </a:extLst>
 </a:theme>
+</file>
+
+<file path=customXml/item1.xml><?xml version="1.0" encoding="utf-8"?>
+<b:Sources xmlns:b="http://schemas.openxmlformats.org/officeDocument/2006/bibliography" xmlns="http://schemas.openxmlformats.org/officeDocument/2006/bibliography" SelectedStyle="\APASixthEditionOfficeOnline.xsl" StyleName="APA" Version="6"/>
+</file>
+
+<file path=customXml/itemProps1.xml><?xml version="1.0" encoding="utf-8"?>
+<ds:datastoreItem xmlns:ds="http://schemas.openxmlformats.org/officeDocument/2006/customXml" ds:itemID="{CAE5AC58-FF86-40E9-A643-B73D20CF248F}">
+  <ds:schemaRefs>
+    <ds:schemaRef ds:uri="http://schemas.openxmlformats.org/officeDocument/2006/bibliography"/>
+  </ds:schemaRefs>
+</ds:datastoreItem>
 </file>
</xml_diff>

<commit_message>
feat: collectionScene db 연결 완료
</commit_message>
<xml_diff>
--- a/Database/db 설명서.docx
+++ b/Database/db 설명서.docx
@@ -73,8 +73,21 @@
     </w:tbl>
     <w:p/>
     <w:p>
+      <w:proofErr w:type="gramStart"/>
       <w:r>
-        <w:t xml:space="preserve">Assets &gt; StreamingAssets </w:t>
+        <w:t>Assets &gt;</w:t>
+      </w:r>
+      <w:proofErr w:type="gramEnd"/>
+      <w:r>
+        <w:t xml:space="preserve"> </w:t>
+      </w:r>
+      <w:proofErr w:type="spellStart"/>
+      <w:r>
+        <w:t>StreamingAssets</w:t>
+      </w:r>
+      <w:proofErr w:type="spellEnd"/>
+      <w:r>
+        <w:t xml:space="preserve"> </w:t>
       </w:r>
       <w:r>
         <w:rPr>
@@ -169,8 +182,13 @@
           </w:tcPr>
           <w:p>
             <w:r>
-              <w:t>*main</w:t>
-            </w:r>
+              <w:t>*</w:t>
+            </w:r>
+            <w:proofErr w:type="gramStart"/>
+            <w:r>
+              <w:t>main</w:t>
+            </w:r>
+            <w:proofErr w:type="gramEnd"/>
           </w:p>
           <w:p>
             <w:r>
@@ -231,8 +249,13 @@
           </w:tcPr>
           <w:p>
             <w:r>
-              <w:t>*map</w:t>
-            </w:r>
+              <w:t>*</w:t>
+            </w:r>
+            <w:proofErr w:type="gramStart"/>
+            <w:r>
+              <w:t>map</w:t>
+            </w:r>
+            <w:proofErr w:type="gramEnd"/>
           </w:p>
           <w:p>
             <w:pPr>
@@ -309,6 +332,7 @@
             <w:r>
               <w:rPr>
                 <w:rFonts w:hint="eastAsia"/>
+                <w:highlight w:val="green"/>
               </w:rPr>
               <w:t>우울</w:t>
             </w:r>
@@ -317,14 +341,10 @@
             <w:r>
               <w:rPr>
                 <w:rFonts w:hint="eastAsia"/>
-                <w:highlight w:val="darkGray"/>
               </w:rPr>
               <w:t>u</w:t>
             </w:r>
             <w:r>
-              <w:rPr>
-                <w:highlight w:val="darkGray"/>
-              </w:rPr>
               <w:t>pdate</w:t>
             </w:r>
             <w:r>
@@ -411,8 +431,16 @@
           </w:tcPr>
           <w:p>
             <w:r>
-              <w:t>*chat</w:t>
-            </w:r>
+              <w:t>*</w:t>
+            </w:r>
+            <w:proofErr w:type="gramStart"/>
+            <w:r>
+              <w:rPr>
+                <w:highlight w:val="green"/>
+              </w:rPr>
+              <w:t>chat</w:t>
+            </w:r>
+            <w:proofErr w:type="gramEnd"/>
           </w:p>
           <w:p>
             <w:r>
@@ -503,6 +531,7 @@
             <w:r>
               <w:t>*</w:t>
             </w:r>
+            <w:proofErr w:type="gramStart"/>
             <w:r>
               <w:rPr>
                 <w:rFonts w:hint="eastAsia"/>
@@ -512,6 +541,7 @@
             <w:r>
               <w:t>eed</w:t>
             </w:r>
+            <w:proofErr w:type="gramEnd"/>
           </w:p>
           <w:p>
             <w:pPr>
@@ -571,6 +601,180 @@
             </w:r>
             <w:r>
               <w:t>-&gt;</w:t>
+            </w:r>
+          </w:p>
+          <w:p/>
+        </w:tc>
+        <w:tc>
+          <w:tcPr>
+            <w:tcW w:w="4508" w:type="dxa"/>
+          </w:tcPr>
+          <w:p>
+            <w:r>
+              <w:rPr>
+                <w:rFonts w:hint="eastAsia"/>
+              </w:rPr>
+              <w:t>*</w:t>
+            </w:r>
+            <w:proofErr w:type="gramStart"/>
+            <w:r>
+              <w:t>collection</w:t>
+            </w:r>
+            <w:proofErr w:type="gramEnd"/>
+          </w:p>
+          <w:p>
+            <w:pPr>
+              <w:rPr>
+                <w:strike/>
+              </w:rPr>
+            </w:pPr>
+            <w:r>
+              <w:rPr>
+                <w:strike/>
+              </w:rPr>
+              <w:t>update</w:t>
+            </w:r>
+          </w:p>
+          <w:p>
+            <w:r>
+              <w:rPr>
+                <w:rFonts w:hint="eastAsia"/>
+              </w:rPr>
+              <w:t>s</w:t>
+            </w:r>
+            <w:r>
+              <w:t xml:space="preserve">cene </w:t>
+            </w:r>
+            <w:r>
+              <w:rPr>
+                <w:rFonts w:hint="eastAsia"/>
+              </w:rPr>
+              <w:t>들어올 때</w:t>
+            </w:r>
+          </w:p>
+          <w:p>
+            <w:pPr>
+              <w:rPr>
+                <w:rFonts w:hint="eastAsia"/>
+                <w:strike/>
+              </w:rPr>
+            </w:pPr>
+            <w:r>
+              <w:rPr>
+                <w:rFonts w:hint="eastAsia"/>
+                <w:strike/>
+              </w:rPr>
+              <w:t>s</w:t>
+            </w:r>
+            <w:r>
+              <w:rPr>
+                <w:strike/>
+              </w:rPr>
+              <w:t xml:space="preserve">cene </w:t>
+            </w:r>
+            <w:r>
+              <w:rPr>
+                <w:rFonts w:hint="eastAsia"/>
+                <w:strike/>
+              </w:rPr>
+              <w:t>나갈 때</w:t>
+            </w:r>
+          </w:p>
+        </w:tc>
+      </w:tr>
+      <w:tr>
+        <w:tc>
+          <w:tcPr>
+            <w:tcW w:w="4508" w:type="dxa"/>
+          </w:tcPr>
+          <w:p>
+            <w:r>
+              <w:t>*shower</w:t>
+            </w:r>
+            <w:r>
+              <w:t xml:space="preserve"> </w:t>
+            </w:r>
+            <w:proofErr w:type="spellStart"/>
+            <w:r>
+              <w:rPr>
+                <w:rFonts w:hint="eastAsia"/>
+              </w:rPr>
+              <w:t>하다맒</w:t>
+            </w:r>
+            <w:proofErr w:type="spellEnd"/>
+          </w:p>
+          <w:p>
+            <w:pPr>
+              <w:rPr>
+                <w:strike/>
+              </w:rPr>
+            </w:pPr>
+            <w:r>
+              <w:rPr>
+                <w:rFonts w:hint="eastAsia"/>
+                <w:strike/>
+              </w:rPr>
+              <w:t>u</w:t>
+            </w:r>
+            <w:r>
+              <w:rPr>
+                <w:strike/>
+              </w:rPr>
+              <w:t>pdate</w:t>
+            </w:r>
+          </w:p>
+          <w:p>
+            <w:r>
+              <w:rPr>
+                <w:rFonts w:hint="eastAsia"/>
+              </w:rPr>
+              <w:t>s</w:t>
+            </w:r>
+            <w:r>
+              <w:t xml:space="preserve">cene </w:t>
+            </w:r>
+            <w:r>
+              <w:rPr>
+                <w:rFonts w:hint="eastAsia"/>
+              </w:rPr>
+              <w:t xml:space="preserve">들어올 때 </w:t>
+            </w:r>
+            <w:r>
+              <w:t>-&gt;</w:t>
+            </w:r>
+          </w:p>
+          <w:p>
+            <w:r>
+              <w:rPr>
+                <w:rFonts w:hint="eastAsia"/>
+              </w:rPr>
+              <w:t>s</w:t>
+            </w:r>
+            <w:r>
+              <w:t xml:space="preserve">cene </w:t>
+            </w:r>
+            <w:r>
+              <w:rPr>
+                <w:rFonts w:hint="eastAsia"/>
+              </w:rPr>
+              <w:t xml:space="preserve">나갈 때 </w:t>
+            </w:r>
+            <w:r>
+              <w:t>-&gt;</w:t>
+            </w:r>
+            <w:proofErr w:type="spellStart"/>
+            <w:r>
+              <w:rPr>
+                <w:rFonts w:hint="eastAsia"/>
+              </w:rPr>
+              <w:t>드러움</w:t>
+            </w:r>
+            <w:proofErr w:type="spellEnd"/>
+            <w:r>
+              <w:rPr>
+                <w:rFonts w:hint="eastAsia"/>
+              </w:rPr>
+              <w:t xml:space="preserve"> 추가</w:t>
             </w:r>
           </w:p>
           <w:p/>
@@ -588,105 +792,7 @@
             <w:tcW w:w="4508" w:type="dxa"/>
           </w:tcPr>
           <w:p>
-            <w:pPr>
-              <w:rPr>
-                <w:rFonts w:hint="eastAsia"/>
-              </w:rPr>
-            </w:pPr>
-            <w:r>
-              <w:t>*shower</w:t>
-            </w:r>
-            <w:r>
-              <w:t xml:space="preserve"> </w:t>
-            </w:r>
-            <w:r>
-              <w:rPr>
-                <w:rFonts w:hint="eastAsia"/>
-              </w:rPr>
-              <w:t>하다맒</w:t>
-            </w:r>
-          </w:p>
-          <w:p>
-            <w:pPr>
-              <w:rPr>
-                <w:strike/>
-              </w:rPr>
-            </w:pPr>
-            <w:r>
-              <w:rPr>
-                <w:rFonts w:hint="eastAsia"/>
-                <w:strike/>
-              </w:rPr>
-              <w:t>u</w:t>
-            </w:r>
-            <w:r>
-              <w:rPr>
-                <w:strike/>
-              </w:rPr>
-              <w:t>pdate</w:t>
-            </w:r>
-          </w:p>
-          <w:p>
-            <w:r>
-              <w:rPr>
-                <w:rFonts w:hint="eastAsia"/>
-              </w:rPr>
-              <w:t>s</w:t>
-            </w:r>
-            <w:r>
-              <w:t xml:space="preserve">cene </w:t>
-            </w:r>
-            <w:r>
-              <w:rPr>
-                <w:rFonts w:hint="eastAsia"/>
-              </w:rPr>
-              <w:t xml:space="preserve">들어올 때 </w:t>
-            </w:r>
-            <w:r>
-              <w:t>-&gt;</w:t>
-            </w:r>
-          </w:p>
-          <w:p>
-            <w:r>
-              <w:rPr>
-                <w:rFonts w:hint="eastAsia"/>
-              </w:rPr>
-              <w:t>s</w:t>
-            </w:r>
-            <w:r>
-              <w:t xml:space="preserve">cene </w:t>
-            </w:r>
-            <w:r>
-              <w:rPr>
-                <w:rFonts w:hint="eastAsia"/>
-              </w:rPr>
-              <w:t xml:space="preserve">나갈 때 </w:t>
-            </w:r>
-            <w:r>
-              <w:t>-&gt;</w:t>
-            </w:r>
-            <w:r>
-              <w:rPr>
-                <w:rFonts w:hint="eastAsia"/>
-              </w:rPr>
-              <w:t>드러움 추가</w:t>
-            </w:r>
-          </w:p>
-          <w:p/>
-        </w:tc>
-        <w:tc>
-          <w:tcPr>
-            <w:tcW w:w="4508" w:type="dxa"/>
-          </w:tcPr>
-          <w:p/>
-        </w:tc>
-      </w:tr>
-      <w:tr>
-        <w:tc>
-          <w:tcPr>
-            <w:tcW w:w="4508" w:type="dxa"/>
-          </w:tcPr>
-          <w:p>
+            <w:proofErr w:type="spellStart"/>
             <w:r>
               <w:rPr>
                 <w:rFonts w:hint="eastAsia"/>
@@ -694,7 +800,11 @@
               <w:t>d</w:t>
             </w:r>
             <w:r>
-              <w:t xml:space="preserve">b create </w:t>
+              <w:t>b</w:t>
+            </w:r>
+            <w:proofErr w:type="spellEnd"/>
+            <w:r>
+              <w:t xml:space="preserve"> create </w:t>
             </w:r>
             <w:r>
               <w:rPr>

</xml_diff>

<commit_message>
feat: MapScene에 db 추가
</commit_message>
<xml_diff>
--- a/Database/db 설명서.docx
+++ b/Database/db 설명서.docx
@@ -73,8 +73,21 @@
     </w:tbl>
     <w:p/>
     <w:p>
+      <w:proofErr w:type="gramStart"/>
       <w:r>
-        <w:t xml:space="preserve">Assets &gt; StreamingAssets </w:t>
+        <w:t>Assets &gt;</w:t>
+      </w:r>
+      <w:proofErr w:type="gramEnd"/>
+      <w:r>
+        <w:t xml:space="preserve"> </w:t>
+      </w:r>
+      <w:proofErr w:type="spellStart"/>
+      <w:r>
+        <w:t>StreamingAssets</w:t>
+      </w:r>
+      <w:proofErr w:type="spellEnd"/>
+      <w:r>
+        <w:t xml:space="preserve"> </w:t>
       </w:r>
       <w:r>
         <w:rPr>
@@ -169,8 +182,13 @@
           </w:tcPr>
           <w:p>
             <w:r>
-              <w:t>*main</w:t>
-            </w:r>
+              <w:t>*</w:t>
+            </w:r>
+            <w:proofErr w:type="gramStart"/>
+            <w:r>
+              <w:t>main</w:t>
+            </w:r>
+            <w:proofErr w:type="gramEnd"/>
           </w:p>
           <w:p>
             <w:r>
@@ -181,6 +199,9 @@
             </w:r>
             <w:r>
               <w:t>pdate</w:t>
+            </w:r>
+            <w:r>
+              <w:t xml:space="preserve"> -&gt; </w:t>
             </w:r>
           </w:p>
           <w:p>
@@ -231,8 +252,13 @@
           </w:tcPr>
           <w:p>
             <w:r>
-              <w:t>*map</w:t>
-            </w:r>
+              <w:t>*</w:t>
+            </w:r>
+            <w:proofErr w:type="gramStart"/>
+            <w:r>
+              <w:t>map</w:t>
+            </w:r>
+            <w:proofErr w:type="gramEnd"/>
           </w:p>
           <w:p>
             <w:pPr>
@@ -298,12 +324,14 @@
             <w:r>
               <w:t>-&gt;</w:t>
             </w:r>
+            <w:proofErr w:type="spellStart"/>
             <w:r>
               <w:rPr>
                 <w:rFonts w:hint="eastAsia"/>
               </w:rPr>
               <w:t>드러움추가</w:t>
             </w:r>
+            <w:proofErr w:type="spellEnd"/>
           </w:p>
           <w:p/>
         </w:tc>
@@ -421,12 +449,14 @@
             <w:r>
               <w:t>*</w:t>
             </w:r>
+            <w:proofErr w:type="gramStart"/>
             <w:r>
               <w:rPr>
                 <w:highlight w:val="green"/>
               </w:rPr>
               <w:t>chat</w:t>
             </w:r>
+            <w:proofErr w:type="gramEnd"/>
           </w:p>
           <w:p>
             <w:r>
@@ -517,15 +547,21 @@
             <w:r>
               <w:t>*</w:t>
             </w:r>
-            <w:r>
-              <w:rPr>
-                <w:rFonts w:hint="eastAsia"/>
+            <w:proofErr w:type="gramStart"/>
+            <w:r>
+              <w:rPr>
+                <w:rFonts w:hint="eastAsia"/>
+                <w:highlight w:val="green"/>
               </w:rPr>
               <w:t>f</w:t>
             </w:r>
             <w:r>
+              <w:rPr>
+                <w:highlight w:val="green"/>
+              </w:rPr>
               <w:t>eed</w:t>
             </w:r>
+            <w:proofErr w:type="gramEnd"/>
           </w:p>
           <w:p>
             <w:pPr>
@@ -600,12 +636,14 @@
               </w:rPr>
               <w:t>*</w:t>
             </w:r>
+            <w:proofErr w:type="gramStart"/>
             <w:r>
               <w:rPr>
                 <w:highlight w:val="green"/>
               </w:rPr>
               <w:t>collection</w:t>
             </w:r>
+            <w:proofErr w:type="gramEnd"/>
           </w:p>
           <w:p>
             <w:pPr>
@@ -674,8 +712,16 @@
           </w:tcPr>
           <w:p>
             <w:r>
-              <w:t>*shower</w:t>
-            </w:r>
+              <w:t>*</w:t>
+            </w:r>
+            <w:proofErr w:type="gramStart"/>
+            <w:r>
+              <w:rPr>
+                <w:highlight w:val="green"/>
+              </w:rPr>
+              <w:t>shower</w:t>
+            </w:r>
+            <w:proofErr w:type="gramEnd"/>
             <w:r>
               <w:t xml:space="preserve"> </w:t>
             </w:r>
@@ -755,6 +801,7 @@
             <w:tcW w:w="4508" w:type="dxa"/>
           </w:tcPr>
           <w:p>
+            <w:proofErr w:type="spellStart"/>
             <w:r>
               <w:rPr>
                 <w:rFonts w:hint="eastAsia"/>
@@ -762,7 +809,11 @@
               <w:t>d</w:t>
             </w:r>
             <w:r>
-              <w:t xml:space="preserve">b create </w:t>
+              <w:t>b</w:t>
+            </w:r>
+            <w:proofErr w:type="spellEnd"/>
+            <w:r>
+              <w:t xml:space="preserve"> create </w:t>
             </w:r>
             <w:r>
               <w:rPr>

</xml_diff>